<commit_message>
Random Update DAC (à revert?)
</commit_message>
<xml_diff>
--- a/DAC_VersionFinale.docx
+++ b/DAC_VersionFinale.docx
@@ -141,25 +141,7 @@
                                 <w:color w:val="0070C0"/>
                                 <w:szCs w:val="52"/>
                               </w:rPr>
-                              <w:t xml:space="preserve">Projet </w:t>
-                            </w:r>
-                            <w:proofErr w:type="spellStart"/>
-                            <w:r>
-                              <w:rPr>
-                                <w:rFonts w:ascii="Gill Sans MT" w:hAnsi="Gill Sans MT"/>
-                                <w:color w:val="0070C0"/>
-                                <w:szCs w:val="52"/>
-                              </w:rPr>
-                              <w:t>Tutoré</w:t>
-                            </w:r>
-                            <w:proofErr w:type="spellEnd"/>
-                            <w:r>
-                              <w:rPr>
-                                <w:rFonts w:ascii="Gill Sans MT" w:hAnsi="Gill Sans MT"/>
-                                <w:color w:val="0070C0"/>
-                                <w:szCs w:val="52"/>
-                              </w:rPr>
-                              <w:t xml:space="preserve"> 2016 </w:t>
+                              <w:t xml:space="preserve">Projet Tutoré 2016 </w:t>
                             </w:r>
                             <w:r>
                               <w:rPr>
@@ -229,25 +211,7 @@
                           <w:color w:val="0070C0"/>
                           <w:szCs w:val="52"/>
                         </w:rPr>
-                        <w:t xml:space="preserve">Projet </w:t>
-                      </w:r>
-                      <w:proofErr w:type="spellStart"/>
-                      <w:r>
-                        <w:rPr>
-                          <w:rFonts w:ascii="Gill Sans MT" w:hAnsi="Gill Sans MT"/>
-                          <w:color w:val="0070C0"/>
-                          <w:szCs w:val="52"/>
-                        </w:rPr>
-                        <w:t>Tutoré</w:t>
-                      </w:r>
-                      <w:proofErr w:type="spellEnd"/>
-                      <w:r>
-                        <w:rPr>
-                          <w:rFonts w:ascii="Gill Sans MT" w:hAnsi="Gill Sans MT"/>
-                          <w:color w:val="0070C0"/>
-                          <w:szCs w:val="52"/>
-                        </w:rPr>
-                        <w:t xml:space="preserve"> 2016 </w:t>
+                        <w:t xml:space="preserve">Projet Tutoré 2016 </w:t>
                       </w:r>
                       <w:r>
                         <w:rPr>
@@ -529,19 +493,8 @@
                                 <w:sz w:val="28"/>
                                 <w:szCs w:val="52"/>
                               </w:rPr>
-                              <w:t xml:space="preserve">Yoann </w:t>
+                              <w:t>Yoann Gathignol</w:t>
                             </w:r>
-                            <w:proofErr w:type="spellStart"/>
-                            <w:r>
-                              <w:rPr>
-                                <w:rFonts w:ascii="Gill Sans MT" w:hAnsi="Gill Sans MT"/>
-                                <w:color w:val="0070C0"/>
-                                <w:sz w:val="28"/>
-                                <w:szCs w:val="52"/>
-                              </w:rPr>
-                              <w:t>Gathignol</w:t>
-                            </w:r>
-                            <w:proofErr w:type="spellEnd"/>
                           </w:p>
                           <w:p>
                             <w:pPr>
@@ -553,7 +506,6 @@
                                 <w:szCs w:val="52"/>
                               </w:rPr>
                             </w:pPr>
-                            <w:proofErr w:type="spellStart"/>
                             <w:r>
                               <w:rPr>
                                 <w:rFonts w:ascii="Gill Sans MT" w:hAnsi="Gill Sans MT"/>
@@ -561,37 +513,7 @@
                                 <w:sz w:val="28"/>
                                 <w:szCs w:val="52"/>
                               </w:rPr>
-                              <w:t>Titouan</w:t>
-                            </w:r>
-                            <w:proofErr w:type="spellEnd"/>
-                            <w:r>
-                              <w:rPr>
-                                <w:rFonts w:ascii="Gill Sans MT" w:hAnsi="Gill Sans MT"/>
-                                <w:color w:val="0070C0"/>
-                                <w:sz w:val="28"/>
-                                <w:szCs w:val="52"/>
-                              </w:rPr>
-                              <w:t xml:space="preserve"> </w:t>
-                            </w:r>
-                            <w:proofErr w:type="spellStart"/>
-                            <w:r>
-                              <w:rPr>
-                                <w:rFonts w:ascii="Gill Sans MT" w:hAnsi="Gill Sans MT"/>
-                                <w:color w:val="0070C0"/>
-                                <w:sz w:val="28"/>
-                                <w:szCs w:val="52"/>
-                              </w:rPr>
-                              <w:t>Bouete</w:t>
-                            </w:r>
-                            <w:proofErr w:type="spellEnd"/>
-                            <w:r>
-                              <w:rPr>
-                                <w:rFonts w:ascii="Gill Sans MT" w:hAnsi="Gill Sans MT"/>
-                                <w:color w:val="0070C0"/>
-                                <w:sz w:val="28"/>
-                                <w:szCs w:val="52"/>
-                              </w:rPr>
-                              <w:t>-Giraud</w:t>
+                              <w:t>Titouan Bouete-Giraud</w:t>
                             </w:r>
                           </w:p>
                           <w:p>
@@ -788,19 +710,8 @@
                           <w:sz w:val="28"/>
                           <w:szCs w:val="52"/>
                         </w:rPr>
-                        <w:t xml:space="preserve">Yoann </w:t>
+                        <w:t>Yoann Gathignol</w:t>
                       </w:r>
-                      <w:proofErr w:type="spellStart"/>
-                      <w:r>
-                        <w:rPr>
-                          <w:rFonts w:ascii="Gill Sans MT" w:hAnsi="Gill Sans MT"/>
-                          <w:color w:val="0070C0"/>
-                          <w:sz w:val="28"/>
-                          <w:szCs w:val="52"/>
-                        </w:rPr>
-                        <w:t>Gathignol</w:t>
-                      </w:r>
-                      <w:proofErr w:type="spellEnd"/>
                     </w:p>
                     <w:p>
                       <w:pPr>
@@ -812,7 +723,6 @@
                           <w:szCs w:val="52"/>
                         </w:rPr>
                       </w:pPr>
-                      <w:proofErr w:type="spellStart"/>
                       <w:r>
                         <w:rPr>
                           <w:rFonts w:ascii="Gill Sans MT" w:hAnsi="Gill Sans MT"/>
@@ -820,37 +730,7 @@
                           <w:sz w:val="28"/>
                           <w:szCs w:val="52"/>
                         </w:rPr>
-                        <w:t>Titouan</w:t>
-                      </w:r>
-                      <w:proofErr w:type="spellEnd"/>
-                      <w:r>
-                        <w:rPr>
-                          <w:rFonts w:ascii="Gill Sans MT" w:hAnsi="Gill Sans MT"/>
-                          <w:color w:val="0070C0"/>
-                          <w:sz w:val="28"/>
-                          <w:szCs w:val="52"/>
-                        </w:rPr>
-                        <w:t xml:space="preserve"> </w:t>
-                      </w:r>
-                      <w:proofErr w:type="spellStart"/>
-                      <w:r>
-                        <w:rPr>
-                          <w:rFonts w:ascii="Gill Sans MT" w:hAnsi="Gill Sans MT"/>
-                          <w:color w:val="0070C0"/>
-                          <w:sz w:val="28"/>
-                          <w:szCs w:val="52"/>
-                        </w:rPr>
-                        <w:t>Bouete</w:t>
-                      </w:r>
-                      <w:proofErr w:type="spellEnd"/>
-                      <w:r>
-                        <w:rPr>
-                          <w:rFonts w:ascii="Gill Sans MT" w:hAnsi="Gill Sans MT"/>
-                          <w:color w:val="0070C0"/>
-                          <w:sz w:val="28"/>
-                          <w:szCs w:val="52"/>
-                        </w:rPr>
-                        <w:t>-Giraud</w:t>
+                        <w:t>Titouan Bouete-Giraud</w:t>
                       </w:r>
                     </w:p>
                     <w:p>
@@ -1048,27 +928,7 @@
                                 <w:sz w:val="52"/>
                                 <w:szCs w:val="52"/>
                               </w:rPr>
-                              <w:t xml:space="preserve">I </w:t>
-                            </w:r>
-                            <w:proofErr w:type="spellStart"/>
-                            <w:r>
-                              <w:rPr>
-                                <w:rFonts w:ascii="Gill Sans MT" w:hAnsi="Gill Sans MT"/>
-                                <w:color w:val="0070C0"/>
-                                <w:sz w:val="52"/>
-                                <w:szCs w:val="52"/>
-                              </w:rPr>
-                              <w:t>Hear</w:t>
-                            </w:r>
-                            <w:proofErr w:type="spellEnd"/>
-                            <w:r>
-                              <w:rPr>
-                                <w:rFonts w:ascii="Gill Sans MT" w:hAnsi="Gill Sans MT"/>
-                                <w:color w:val="0070C0"/>
-                                <w:sz w:val="52"/>
-                                <w:szCs w:val="52"/>
-                              </w:rPr>
-                              <w:t>, I Say</w:t>
+                              <w:t>I Hear, I Say</w:t>
                             </w:r>
                           </w:p>
                         </w:txbxContent>
@@ -1113,27 +973,7 @@
                           <w:sz w:val="52"/>
                           <w:szCs w:val="52"/>
                         </w:rPr>
-                        <w:t xml:space="preserve">I </w:t>
-                      </w:r>
-                      <w:proofErr w:type="spellStart"/>
-                      <w:r>
-                        <w:rPr>
-                          <w:rFonts w:ascii="Gill Sans MT" w:hAnsi="Gill Sans MT"/>
-                          <w:color w:val="0070C0"/>
-                          <w:sz w:val="52"/>
-                          <w:szCs w:val="52"/>
-                        </w:rPr>
-                        <w:t>Hear</w:t>
-                      </w:r>
-                      <w:proofErr w:type="spellEnd"/>
-                      <w:r>
-                        <w:rPr>
-                          <w:rFonts w:ascii="Gill Sans MT" w:hAnsi="Gill Sans MT"/>
-                          <w:color w:val="0070C0"/>
-                          <w:sz w:val="52"/>
-                          <w:szCs w:val="52"/>
-                        </w:rPr>
-                        <w:t>, I Say</w:t>
+                        <w:t>I Hear, I Say</w:t>
                       </w:r>
                     </w:p>
                   </w:txbxContent>
@@ -3130,15 +2970,7 @@
         <w:jc w:val="both"/>
       </w:pPr>
       <w:r>
-        <w:t xml:space="preserve">Ce projet </w:t>
-      </w:r>
-      <w:proofErr w:type="spellStart"/>
-      <w:r>
-        <w:t>tutoré</w:t>
-      </w:r>
-      <w:proofErr w:type="spellEnd"/>
-      <w:r>
-        <w:t xml:space="preserve"> est une demande d’Isabelle Clavel, professeure d’anglais au département Informatique de l’Institut Universitaire Technologique de Blagnac. Laurence Redon, également enseignante à l’Institut, supervise ce projet.</w:t>
+        <w:t>Ce projet tutoré est une demande d’Isabelle Clavel, professeure d’anglais au département Informatique de l’Institut Universitaire Technologique de Blagnac. Laurence Redon, également enseignante à l’Institut, supervise ce projet.</w:t>
       </w:r>
     </w:p>
     <w:p>
@@ -3789,15 +3621,7 @@
         <w:jc w:val="both"/>
       </w:pPr>
       <w:r>
-        <w:t xml:space="preserve">Sur cette figure on peut voir ce qui est attendu au final. Ce que nous devons permettre au client de générer grâce à notre application. En effet l’activité consiste à prononcer des mots de la colonne « I Say », celui qui a ce mot dans la colonne « I </w:t>
-      </w:r>
-      <w:proofErr w:type="spellStart"/>
-      <w:r>
-        <w:t>Hear</w:t>
-      </w:r>
-      <w:proofErr w:type="spellEnd"/>
-      <w:r>
-        <w:t> » devra dire le mot correspondant et ainsi de suite. Cela forme une chaine jusqu’à ce que tous les mots aient été prononcés.</w:t>
+        <w:t>Sur cette figure on peut voir ce qui est attendu au final. Ce que nous devons permettre au client de générer grâce à notre application. En effet l’activité consiste à prononcer des mots de la colonne « I Say », celui qui a ce mot dans la colonne « I Hear » devra dire le mot correspondant et ainsi de suite. Cela forme une chaine jusqu’à ce que tous les mots aient été prononcés.</w:t>
       </w:r>
       <w:r>
         <w:rPr>
@@ -3871,44 +3695,28 @@
         <w:rPr>
           <w:b/>
         </w:rPr>
-        <w:t xml:space="preserve">I </w:t>
-      </w:r>
-      <w:proofErr w:type="spellStart"/>
+        <w:t>I Hear</w:t>
+      </w:r>
+      <w:r>
+        <w:t> » et « </w:t>
+      </w:r>
       <w:r>
         <w:rPr>
           <w:b/>
         </w:rPr>
-        <w:t>Hear</w:t>
-      </w:r>
-      <w:proofErr w:type="spellEnd"/>
-      <w:r>
-        <w:t> » et « </w:t>
+        <w:t>I</w:t>
+      </w:r>
+      <w:r>
+        <w:t xml:space="preserve"> </w:t>
       </w:r>
       <w:r>
         <w:rPr>
           <w:b/>
         </w:rPr>
-        <w:t>I</w:t>
-      </w:r>
-      <w:r>
-        <w:t xml:space="preserve"> </w:t>
-      </w:r>
-      <w:r>
-        <w:rPr>
-          <w:b/>
-        </w:rPr>
         <w:t>Say</w:t>
       </w:r>
       <w:r>
-        <w:t xml:space="preserve"> ». Ensuite, elle doit entrer les mots un par un, en double puisque chaque mot doit apparaître et dans la colonne I </w:t>
-      </w:r>
-      <w:proofErr w:type="spellStart"/>
-      <w:r>
-        <w:t>Hear</w:t>
-      </w:r>
-      <w:proofErr w:type="spellEnd"/>
-      <w:r>
-        <w:t xml:space="preserve"> et dans la colonne I Say. Cependant comme le but de l’exercice est de dire tous les mots présents dans la grille, les mots ne sont pas entrés dans l’ordre mais dans un ordre aléatoire. C’est pourquoi la création est prend beaucoup de temps et la modification est aussi très longue. Par exemple, pour générer cette petite capture d’écran il aura fallu presque 5 minutes juste pour remplir correctement les grilles.</w:t>
+        <w:t> ». Ensuite, elle doit entrer les mots un par un, en double puisque chaque mot doit apparaître et dans la colonne I Hear et dans la colonne I Say. Cependant comme le but de l’exercice est de dire tous les mots présents dans la grille, les mots ne sont pas entrés dans l’ordre mais dans un ordre aléatoire. C’est pourquoi la création est prend beaucoup de temps et la modification est aussi très longue. Par exemple, pour générer cette petite capture d’écran il aura fallu presque 5 minutes juste pour remplir correctement les grilles.</w:t>
       </w:r>
     </w:p>
     <w:p>
@@ -4046,23 +3854,7 @@
         <w:jc w:val="both"/>
       </w:pPr>
       <w:r>
-        <w:t>La modification d’une case entraînera automatiquement la modification de celle qui lui est associée (si on modifie une case de la colonne « I Say » contenant le mot « </w:t>
-      </w:r>
-      <w:proofErr w:type="spellStart"/>
-      <w:r>
-        <w:t>Now</w:t>
-      </w:r>
-      <w:proofErr w:type="spellEnd"/>
-      <w:r>
-        <w:t xml:space="preserve"> » alors la case contenant ce mot dans la colonne « I </w:t>
-      </w:r>
-      <w:proofErr w:type="spellStart"/>
-      <w:r>
-        <w:t>Hear</w:t>
-      </w:r>
-      <w:proofErr w:type="spellEnd"/>
-      <w:r>
-        <w:t> » sera modifié).</w:t>
+        <w:t>La modification d’une case entraînera automatiquement la modification de celle qui lui est associée (si on modifie une case de la colonne « I Say » contenant le mot « Now » alors la case contenant ce mot dans la colonne « I Hear » sera modifié).</w:t>
       </w:r>
     </w:p>
     <w:p>
@@ -4192,36 +3984,14 @@
                                 <w:lang w:val="en-US"/>
                               </w:rPr>
                             </w:pPr>
-                            <w:proofErr w:type="spellStart"/>
                             <w:r>
                               <w:rPr>
                                 <w:b/>
                                 <w:u w:val="single"/>
                                 <w:lang w:val="en-US"/>
                               </w:rPr>
-                              <w:t>Méthode</w:t>
+                              <w:t>Méthode MoSCoW</w:t>
                             </w:r>
-                            <w:proofErr w:type="spellEnd"/>
-                            <w:r>
-                              <w:rPr>
-                                <w:b/>
-                                <w:u w:val="single"/>
-                                <w:lang w:val="en-US"/>
-                              </w:rPr>
-                              <w:t xml:space="preserve"> </w:t>
-                            </w:r>
-                            <w:proofErr w:type="spellStart"/>
-                            <w:proofErr w:type="gramStart"/>
-                            <w:r>
-                              <w:rPr>
-                                <w:b/>
-                                <w:u w:val="single"/>
-                                <w:lang w:val="en-US"/>
-                              </w:rPr>
-                              <w:t>MoSCoW</w:t>
-                            </w:r>
-                            <w:proofErr w:type="spellEnd"/>
-                            <w:proofErr w:type="gramEnd"/>
                           </w:p>
                           <w:p>
                             <w:pPr>
@@ -4305,36 +4075,14 @@
                           <w:lang w:val="en-US"/>
                         </w:rPr>
                       </w:pPr>
-                      <w:proofErr w:type="spellStart"/>
                       <w:r>
                         <w:rPr>
                           <w:b/>
                           <w:u w:val="single"/>
                           <w:lang w:val="en-US"/>
                         </w:rPr>
-                        <w:t>Méthode</w:t>
+                        <w:t>Méthode MoSCoW</w:t>
                       </w:r>
-                      <w:proofErr w:type="spellEnd"/>
-                      <w:r>
-                        <w:rPr>
-                          <w:b/>
-                          <w:u w:val="single"/>
-                          <w:lang w:val="en-US"/>
-                        </w:rPr>
-                        <w:t xml:space="preserve"> </w:t>
-                      </w:r>
-                      <w:proofErr w:type="spellStart"/>
-                      <w:proofErr w:type="gramStart"/>
-                      <w:r>
-                        <w:rPr>
-                          <w:b/>
-                          <w:u w:val="single"/>
-                          <w:lang w:val="en-US"/>
-                        </w:rPr>
-                        <w:t>MoSCoW</w:t>
-                      </w:r>
-                      <w:proofErr w:type="spellEnd"/>
-                      <w:proofErr w:type="gramEnd"/>
                     </w:p>
                     <w:p>
                       <w:pPr>
@@ -4474,7 +4222,7 @@
           </mc:Choice>
           <mc:Fallback>
             <w:pict>
-              <v:rect w14:anchorId="3E14A897" id="Rectangle 3" o:spid="_x0000_s1026" style="position:absolute;margin-left:307.9pt;margin-top:164.65pt;width:10.5pt;height:10.5pt;z-index:251688960;visibility:visible;mso-wrap-style:square;mso-width-percent:0;mso-height-percent:0;mso-wrap-distance-left:9pt;mso-wrap-distance-top:0;mso-wrap-distance-right:9pt;mso-wrap-distance-bottom:0;mso-position-horizontal:absolute;mso-position-horizontal-relative:text;mso-position-vertical:absolute;mso-position-vertical-relative:text;mso-width-percent:0;mso-height-percent:0;mso-width-relative:margin;mso-height-relative:margin;v-text-anchor:middle" o:gfxdata="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" fillcolor="black [3213]" strokecolor="white [3212]" strokeweight="1pt"/>
+              <v:rect w14:anchorId="2C37001C" id="Rectangle 3" o:spid="_x0000_s1026" style="position:absolute;margin-left:307.9pt;margin-top:164.65pt;width:10.5pt;height:10.5pt;z-index:251688960;visibility:visible;mso-wrap-style:square;mso-width-percent:0;mso-height-percent:0;mso-wrap-distance-left:9pt;mso-wrap-distance-top:0;mso-wrap-distance-right:9pt;mso-wrap-distance-bottom:0;mso-position-horizontal:absolute;mso-position-horizontal-relative:text;mso-position-vertical:absolute;mso-position-vertical-relative:text;mso-width-percent:0;mso-height-percent:0;mso-width-relative:margin;mso-height-relative:margin;v-text-anchor:middle" o:gfxdata="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" fillcolor="black [3213]" strokecolor="white [3212]" strokeweight="1pt"/>
             </w:pict>
           </mc:Fallback>
         </mc:AlternateContent>
@@ -4557,7 +4305,7 @@
           </mc:Choice>
           <mc:Fallback>
             <w:pict>
-              <v:rect w14:anchorId="08088DFC" id="Rectangle 12" o:spid="_x0000_s1026" style="position:absolute;margin-left:307.9pt;margin-top:143.65pt;width:10.5pt;height:10.5pt;z-index:251687936;visibility:visible;mso-wrap-style:square;mso-width-percent:0;mso-height-percent:0;mso-wrap-distance-left:9pt;mso-wrap-distance-top:0;mso-wrap-distance-right:9pt;mso-wrap-distance-bottom:0;mso-position-horizontal:absolute;mso-position-horizontal-relative:text;mso-position-vertical:absolute;mso-position-vertical-relative:text;mso-width-percent:0;mso-height-percent:0;mso-width-relative:margin;mso-height-relative:margin;v-text-anchor:middle" o:gfxdata="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" fillcolor="red" strokecolor="white [3212]" strokeweight="1pt"/>
+              <v:rect w14:anchorId="1380A1B9" id="Rectangle 12" o:spid="_x0000_s1026" style="position:absolute;margin-left:307.9pt;margin-top:143.65pt;width:10.5pt;height:10.5pt;z-index:251687936;visibility:visible;mso-wrap-style:square;mso-width-percent:0;mso-height-percent:0;mso-wrap-distance-left:9pt;mso-wrap-distance-top:0;mso-wrap-distance-right:9pt;mso-wrap-distance-bottom:0;mso-position-horizontal:absolute;mso-position-horizontal-relative:text;mso-position-vertical:absolute;mso-position-vertical-relative:text;mso-width-percent:0;mso-height-percent:0;mso-width-relative:margin;mso-height-relative:margin;v-text-anchor:middle" o:gfxdata="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" fillcolor="red" strokecolor="white [3212]" strokeweight="1pt"/>
             </w:pict>
           </mc:Fallback>
         </mc:AlternateContent>
@@ -4640,7 +4388,7 @@
           </mc:Choice>
           <mc:Fallback>
             <w:pict>
-              <v:rect w14:anchorId="12835505" id="Rectangle 20" o:spid="_x0000_s1026" style="position:absolute;margin-left:307.9pt;margin-top:120.4pt;width:10.5pt;height:10.5pt;z-index:251686912;visibility:visible;mso-wrap-style:square;mso-width-percent:0;mso-height-percent:0;mso-wrap-distance-left:9pt;mso-wrap-distance-top:0;mso-wrap-distance-right:9pt;mso-wrap-distance-bottom:0;mso-position-horizontal:absolute;mso-position-horizontal-relative:text;mso-position-vertical:absolute;mso-position-vertical-relative:text;mso-width-percent:0;mso-height-percent:0;mso-width-relative:margin;mso-height-relative:margin;v-text-anchor:middle" o:gfxdata="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" fillcolor="#ffc000" strokecolor="white [3212]" strokeweight="1pt"/>
+              <v:rect w14:anchorId="2C0598C2" id="Rectangle 20" o:spid="_x0000_s1026" style="position:absolute;margin-left:307.9pt;margin-top:120.4pt;width:10.5pt;height:10.5pt;z-index:251686912;visibility:visible;mso-wrap-style:square;mso-width-percent:0;mso-height-percent:0;mso-wrap-distance-left:9pt;mso-wrap-distance-top:0;mso-wrap-distance-right:9pt;mso-wrap-distance-bottom:0;mso-position-horizontal:absolute;mso-position-horizontal-relative:text;mso-position-vertical:absolute;mso-position-vertical-relative:text;mso-width-percent:0;mso-height-percent:0;mso-width-relative:margin;mso-height-relative:margin;v-text-anchor:middle" o:gfxdata="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" fillcolor="#ffc000" strokecolor="white [3212]" strokeweight="1pt"/>
             </w:pict>
           </mc:Fallback>
         </mc:AlternateContent>
@@ -4725,7 +4473,7 @@
           </mc:Choice>
           <mc:Fallback>
             <w:pict>
-              <v:rect w14:anchorId="6F1E2716" id="Rectangle 21" o:spid="_x0000_s1026" style="position:absolute;margin-left:307.9pt;margin-top:97.9pt;width:10.5pt;height:10.5pt;z-index:251685888;visibility:visible;mso-wrap-style:square;mso-width-percent:0;mso-height-percent:0;mso-wrap-distance-left:9pt;mso-wrap-distance-top:0;mso-wrap-distance-right:9pt;mso-wrap-distance-bottom:0;mso-position-horizontal:absolute;mso-position-horizontal-relative:text;mso-position-vertical:absolute;mso-position-vertical-relative:text;mso-width-percent:0;mso-height-percent:0;mso-width-relative:margin;mso-height-relative:margin;v-text-anchor:middle" o:gfxdata="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" fillcolor="#538135 [2409]" strokecolor="white [3212]" strokeweight="1pt"/>
+              <v:rect w14:anchorId="640BB5BE" id="Rectangle 21" o:spid="_x0000_s1026" style="position:absolute;margin-left:307.9pt;margin-top:97.9pt;width:10.5pt;height:10.5pt;z-index:251685888;visibility:visible;mso-wrap-style:square;mso-width-percent:0;mso-height-percent:0;mso-wrap-distance-left:9pt;mso-wrap-distance-top:0;mso-wrap-distance-right:9pt;mso-wrap-distance-bottom:0;mso-position-horizontal:absolute;mso-position-horizontal-relative:text;mso-position-vertical:absolute;mso-position-vertical-relative:text;mso-width-percent:0;mso-height-percent:0;mso-width-relative:margin;mso-height-relative:margin;v-text-anchor:middle" o:gfxdata="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" fillcolor="#538135 [2409]" strokecolor="white [3212]" strokeweight="1pt"/>
             </w:pict>
           </mc:Fallback>
         </mc:AlternateContent>
@@ -4800,14 +4548,7 @@
           <w:i/>
           <w:u w:val="single"/>
         </w:rPr>
-        <w:t xml:space="preserve">Figure </w:t>
-      </w:r>
-      <w:r>
-        <w:rPr>
-          <w:i/>
-          <w:u w:val="single"/>
-        </w:rPr>
-        <w:t>3</w:t>
+        <w:t>Figure 3</w:t>
       </w:r>
       <w:r>
         <w:rPr>
@@ -4823,15 +4564,7 @@
         <w:jc w:val="both"/>
       </w:pPr>
       <w:r>
-        <w:t>Ce diagramme des Cas d’Utilisation a été créé après l’analyse des besoins du client qui a ensuite validé ce diagramme. Pour l’organisation de la phase de développement, nous avons utilisé la méthode « </w:t>
-      </w:r>
-      <w:proofErr w:type="spellStart"/>
-      <w:r>
-        <w:t>MoSCoW</w:t>
-      </w:r>
-      <w:proofErr w:type="spellEnd"/>
-      <w:r>
-        <w:t> » qui sert à hiérarchiser les besoin pour avoir le plus rapidement possible un prototype fonctionnel et pour un déroulement général efficace du projet.</w:t>
+        <w:t>Ce diagramme des Cas d’Utilisation a été créé après l’analyse des besoins du client qui a ensuite validé ce diagramme. Pour l’organisation de la phase de développement, nous avons utilisé la méthode « MoSCoW » qui sert à hiérarchiser les besoin pour avoir le plus rapidement possible un prototype fonctionnel et pour un déroulement général efficace du projet.</w:t>
       </w:r>
     </w:p>
     <w:p>
@@ -5175,26 +4908,13 @@
           <w:i/>
           <w:u w:val="single"/>
         </w:rPr>
-        <w:t xml:space="preserve">Figure </w:t>
+        <w:t>Figure 4</w:t>
       </w:r>
       <w:r>
         <w:rPr>
           <w:i/>
-          <w:u w:val="single"/>
-        </w:rPr>
-        <w:t>4</w:t>
-      </w:r>
-      <w:r>
-        <w:rPr>
-          <w:i/>
-        </w:rPr>
-        <w:t xml:space="preserve"> : </w:t>
-      </w:r>
-      <w:r>
-        <w:rPr>
-          <w:i/>
-        </w:rPr>
-        <w:t>Di</w:t>
+        </w:rPr>
+        <w:t> : Di</w:t>
       </w:r>
       <w:r>
         <w:rPr>
@@ -5262,15 +4982,7 @@
       </w:pPr>
       <w:r>
         <w:lastRenderedPageBreak/>
-        <w:t xml:space="preserve">- la deuxième étant de choisir initialement une taille (nombre de lignes et nombre de colonnes)  et de rentrer les mots un à un dans chaque case « I </w:t>
-      </w:r>
-      <w:proofErr w:type="spellStart"/>
-      <w:r>
-        <w:t>say</w:t>
-      </w:r>
-      <w:proofErr w:type="spellEnd"/>
-      <w:r>
-        <w:t> ». La chaine se créera toute seule, et encore une fois, avec un ordre aléatoire.</w:t>
+        <w:t>- la deuxième étant de choisir initialement une taille (nombre de lignes et nombre de colonnes)  et de rentrer les mots un à un dans chaque case « I say ». La chaine se créera toute seule, et encore une fois, avec un ordre aléatoire.</w:t>
       </w:r>
     </w:p>
     <w:p>
@@ -5483,26 +5195,13 @@
           <w:i/>
           <w:u w:val="single"/>
         </w:rPr>
-        <w:t xml:space="preserve">Figure </w:t>
+        <w:t>Figure 5</w:t>
       </w:r>
       <w:r>
         <w:rPr>
           <w:i/>
-          <w:u w:val="single"/>
-        </w:rPr>
-        <w:t>5</w:t>
-      </w:r>
-      <w:r>
-        <w:rPr>
-          <w:i/>
-        </w:rPr>
-        <w:t xml:space="preserve"> : Diagramme </w:t>
-      </w:r>
-      <w:r>
-        <w:rPr>
-          <w:i/>
-        </w:rPr>
-        <w:t>de séquence système Modifier une grille existante</w:t>
+        </w:rPr>
+        <w:t> : Diagramme de séquence système Modifier une grille existante</w:t>
       </w:r>
     </w:p>
     <w:p>
@@ -5583,23 +5282,7 @@
         </w:rPr>
       </w:pPr>
       <w:r>
-        <w:t xml:space="preserve">L’utilisateur n’aura donc qu’à sélectionner chaque case « I </w:t>
-      </w:r>
-      <w:proofErr w:type="spellStart"/>
-      <w:r>
-        <w:t>say</w:t>
-      </w:r>
-      <w:proofErr w:type="spellEnd"/>
-      <w:r>
-        <w:t xml:space="preserve"> » à modifier, et les cases « I </w:t>
-      </w:r>
-      <w:proofErr w:type="spellStart"/>
-      <w:r>
-        <w:t>hear</w:t>
-      </w:r>
-      <w:proofErr w:type="spellEnd"/>
-      <w:r>
-        <w:t> » correspondantes se modifieront en conséquent.</w:t>
+        <w:t>L’utilisateur n’aura donc qu’à sélectionner chaque case « I say » à modifier, et les cases « I hear » correspondantes se modifieront en conséquent.</w:t>
       </w:r>
       <w:r>
         <w:rPr>
@@ -5722,26 +5405,13 @@
           <w:i/>
           <w:u w:val="single"/>
         </w:rPr>
-        <w:t xml:space="preserve">Figure </w:t>
+        <w:t>Figure 6</w:t>
       </w:r>
       <w:r>
         <w:rPr>
           <w:i/>
-          <w:u w:val="single"/>
-        </w:rPr>
-        <w:t>6</w:t>
-      </w:r>
-      <w:r>
-        <w:rPr>
-          <w:i/>
-        </w:rPr>
-        <w:t xml:space="preserve"> : Diagramme de </w:t>
-      </w:r>
-      <w:r>
-        <w:rPr>
-          <w:i/>
-        </w:rPr>
-        <w:t>classe métier</w:t>
+        </w:rPr>
+        <w:t> : Diagramme de classe métier</w:t>
       </w:r>
     </w:p>
     <w:p>
@@ -5768,52 +5438,7 @@
         <w:jc w:val="both"/>
       </w:pPr>
       <w:r>
-        <w:t>L’</w:t>
-      </w:r>
-      <w:proofErr w:type="spellStart"/>
-      <w:r>
-        <w:t>ArrayList</w:t>
-      </w:r>
-      <w:proofErr w:type="spellEnd"/>
-      <w:r>
-        <w:t xml:space="preserve"> </w:t>
-      </w:r>
-      <w:proofErr w:type="spellStart"/>
-      <w:r>
-        <w:t>arL</w:t>
-      </w:r>
-      <w:proofErr w:type="spellEnd"/>
-      <w:r>
-        <w:t xml:space="preserve"> est une </w:t>
-      </w:r>
-      <w:proofErr w:type="spellStart"/>
-      <w:r>
-        <w:t>ArrayList</w:t>
-      </w:r>
-      <w:proofErr w:type="spellEnd"/>
-      <w:r>
-        <w:t xml:space="preserve"> de toutes les chaines entrées par l’utilisateur (celles des cases « I </w:t>
-      </w:r>
-      <w:proofErr w:type="spellStart"/>
-      <w:r>
-        <w:t>say</w:t>
-      </w:r>
-      <w:proofErr w:type="spellEnd"/>
-      <w:r>
-        <w:t xml:space="preserve"> »). C’est sur celle-ci que l’on va appliquer la méthode </w:t>
-      </w:r>
-      <w:proofErr w:type="spellStart"/>
-      <w:proofErr w:type="gramStart"/>
-      <w:r>
-        <w:t>shuffle</w:t>
-      </w:r>
-      <w:proofErr w:type="spellEnd"/>
-      <w:r>
-        <w:t>(</w:t>
-      </w:r>
-      <w:proofErr w:type="gramEnd"/>
-      <w:r>
-        <w:t>) pour mélanger les mots.</w:t>
+        <w:t>L’ArrayList arL est une ArrayList de toutes les chaines entrées par l’utilisateur (celles des cases « I say »). C’est sur celle-ci que l’on va appliquer la méthode shuffle() pour mélanger les mots.</w:t>
       </w:r>
     </w:p>
     <w:p>
@@ -5822,39 +5447,7 @@
         <w:jc w:val="both"/>
       </w:pPr>
       <w:r>
-        <w:t xml:space="preserve">La </w:t>
-      </w:r>
-      <w:proofErr w:type="spellStart"/>
-      <w:r>
-        <w:t>LinkedHashMap</w:t>
-      </w:r>
-      <w:proofErr w:type="spellEnd"/>
-      <w:r>
-        <w:t xml:space="preserve"> tab nous sert à stocker les duos de mots (les doublons « I </w:t>
-      </w:r>
-      <w:proofErr w:type="spellStart"/>
-      <w:r>
-        <w:t>hear</w:t>
-      </w:r>
-      <w:proofErr w:type="spellEnd"/>
-      <w:r>
-        <w:t xml:space="preserve">/I </w:t>
-      </w:r>
-      <w:proofErr w:type="spellStart"/>
-      <w:r>
-        <w:t>say</w:t>
-      </w:r>
-      <w:proofErr w:type="spellEnd"/>
-      <w:r>
-        <w:t xml:space="preserve"> »). Ce type de structure nous permet d’avoir une chaine de duo de mots, crée avec les chaines contenue dans </w:t>
-      </w:r>
-      <w:proofErr w:type="spellStart"/>
-      <w:r>
-        <w:t>arL</w:t>
-      </w:r>
-      <w:proofErr w:type="spellEnd"/>
-      <w:r>
-        <w:t xml:space="preserve"> (mélangée au préalable).</w:t>
+        <w:t>La LinkedHashMap tab nous sert à stocker les duos de mots (les doublons « I hear/I say »). Ce type de structure nous permet d’avoir une chaine de duo de mots, crée avec les chaines contenue dans arL (mélangée au préalable).</w:t>
       </w:r>
     </w:p>
     <w:p>
@@ -6294,15 +5887,7 @@
         <w:jc w:val="both"/>
       </w:pPr>
       <w:r>
-        <w:t xml:space="preserve">On retrouve donc les principaux boutons qui nous permettrons d’implémenter les fonctionnalités associées à ces-derniers. Sur la deuxième figure la colonne beige représentera la colonne « I Say » et la bleu « I </w:t>
-      </w:r>
-      <w:proofErr w:type="spellStart"/>
-      <w:r>
-        <w:t>Hear</w:t>
-      </w:r>
-      <w:proofErr w:type="spellEnd"/>
-      <w:r>
-        <w:t> ». Il suffira de cliquer sur une case beige pour y modifier le mot. On peut le voir grâce à la figure suivante :</w:t>
+        <w:t>On retrouve donc les principaux boutons qui nous permettrons d’implémenter les fonctionnalités associées à ces-derniers. Sur la deuxième figure la colonne beige représentera la colonne « I Say » et la bleu « I Hear ». Il suffira de cliquer sur une case beige pour y modifier le mot. On peut le voir grâce à la figure suivante :</w:t>
       </w:r>
     </w:p>
     <w:p>
@@ -6523,26 +6108,13 @@
           <w:i/>
           <w:u w:val="single"/>
         </w:rPr>
-        <w:t xml:space="preserve">Figure </w:t>
+        <w:t>Figure 10</w:t>
       </w:r>
       <w:r>
         <w:rPr>
           <w:i/>
-          <w:u w:val="single"/>
-        </w:rPr>
-        <w:t>10</w:t>
-      </w:r>
-      <w:r>
-        <w:rPr>
-          <w:i/>
-        </w:rPr>
-        <w:t xml:space="preserve"> : </w:t>
-      </w:r>
-      <w:r>
-        <w:rPr>
-          <w:i/>
-        </w:rPr>
-        <w:t>Diagramme de séquence</w:t>
+        </w:rPr>
+        <w:t> : Diagramme de séquence</w:t>
       </w:r>
     </w:p>
     <w:p>
@@ -6568,60 +6140,7 @@
         <w:jc w:val="both"/>
       </w:pPr>
       <w:r>
-        <w:t>Le fonctionnement est le suivant : lors de la création d’une nouvelle grille, l’utilisateur devra entrer la taille de la grille à générer, la classe de la fenêtre principale (</w:t>
-      </w:r>
-      <w:proofErr w:type="spellStart"/>
-      <w:r>
-        <w:t>mainWindow</w:t>
-      </w:r>
-      <w:proofErr w:type="spellEnd"/>
-      <w:r>
-        <w:t xml:space="preserve">) créera un nouveau </w:t>
-      </w:r>
-      <w:proofErr w:type="spellStart"/>
-      <w:r>
-        <w:t>JPanel</w:t>
-      </w:r>
-      <w:proofErr w:type="spellEnd"/>
-      <w:r>
-        <w:t xml:space="preserve"> qu’il remplira de  plusieurs </w:t>
-      </w:r>
-      <w:proofErr w:type="spellStart"/>
-      <w:r>
-        <w:t>HearSayCombo</w:t>
-      </w:r>
-      <w:proofErr w:type="spellEnd"/>
-      <w:r>
-        <w:t xml:space="preserve"> (qui sont constitué notamment  de deux </w:t>
-      </w:r>
-      <w:proofErr w:type="spellStart"/>
-      <w:r>
-        <w:t>JButton</w:t>
-      </w:r>
-      <w:proofErr w:type="spellEnd"/>
-      <w:r>
-        <w:t xml:space="preserve">) qui constitueront les éléments du tableau (new </w:t>
-      </w:r>
-      <w:proofErr w:type="spellStart"/>
-      <w:r>
-        <w:t>JPanel</w:t>
-      </w:r>
-      <w:proofErr w:type="spellEnd"/>
-      <w:r>
-        <w:t xml:space="preserve"> </w:t>
-      </w:r>
-      <w:proofErr w:type="spellStart"/>
-      <w:proofErr w:type="gramStart"/>
-      <w:r>
-        <w:t>inside</w:t>
-      </w:r>
-      <w:proofErr w:type="spellEnd"/>
-      <w:r>
-        <w:t>(</w:t>
-      </w:r>
-      <w:proofErr w:type="gramEnd"/>
-      <w:r>
-        <w:t>...)).</w:t>
+        <w:t>Le fonctionnement est le suivant : lors de la création d’une nouvelle grille, l’utilisateur devra entrer la taille de la grille à générer, la classe de la fenêtre principale (mainWindow) créera un nouveau JPanel qu’il remplira de  plusieurs HearSayCombo (qui sont constitué notamment  de deux JButton) qui constitueront les éléments du tableau (new JPanel inside(...)).</w:t>
       </w:r>
     </w:p>
     <w:p>
@@ -6630,31 +6149,7 @@
         <w:jc w:val="both"/>
       </w:pPr>
       <w:r>
-        <w:t xml:space="preserve"> L'utilisateur devra cliquer sur les cases « I </w:t>
-      </w:r>
-      <w:proofErr w:type="spellStart"/>
-      <w:r>
-        <w:t>say</w:t>
-      </w:r>
-      <w:proofErr w:type="spellEnd"/>
-      <w:r>
-        <w:t xml:space="preserve"> » (de type </w:t>
-      </w:r>
-      <w:proofErr w:type="spellStart"/>
-      <w:r>
-        <w:t>JButton</w:t>
-      </w:r>
-      <w:proofErr w:type="spellEnd"/>
-      <w:r>
-        <w:t>) qui ouvriront une fenêtre demandant d’entrer le nouveau mot, et la case se modifiera (</w:t>
-      </w:r>
-      <w:proofErr w:type="spellStart"/>
-      <w:r>
-        <w:t>this.setText</w:t>
-      </w:r>
-      <w:proofErr w:type="spellEnd"/>
-      <w:r>
-        <w:t>(…)).</w:t>
+        <w:t xml:space="preserve"> L'utilisateur devra cliquer sur les cases « I say » (de type JButton) qui ouvriront une fenêtre demandant d’entrer le nouveau mot, et la case se modifiera (this.setText(…)).</w:t>
       </w:r>
     </w:p>
     <w:p>
@@ -6759,26 +6254,13 @@
           <w:i/>
           <w:u w:val="single"/>
         </w:rPr>
-        <w:t xml:space="preserve">Figure </w:t>
+        <w:t>Figure 11</w:t>
       </w:r>
       <w:r>
         <w:rPr>
           <w:i/>
-          <w:u w:val="single"/>
-        </w:rPr>
-        <w:t>11</w:t>
-      </w:r>
-      <w:r>
-        <w:rPr>
-          <w:i/>
-        </w:rPr>
-        <w:t xml:space="preserve"> : </w:t>
-      </w:r>
-      <w:r>
-        <w:rPr>
-          <w:i/>
-        </w:rPr>
-        <w:t>Diagramme de classes participantes</w:t>
+        </w:rPr>
+        <w:t> : Diagramme de classes participantes</w:t>
       </w:r>
     </w:p>
     <w:p>
@@ -6939,26 +6421,13 @@
           <w:i/>
           <w:u w:val="single"/>
         </w:rPr>
-        <w:t xml:space="preserve">Figure </w:t>
+        <w:t>Figure 12</w:t>
       </w:r>
       <w:r>
         <w:rPr>
           <w:i/>
-          <w:u w:val="single"/>
-        </w:rPr>
-        <w:t>12</w:t>
-      </w:r>
-      <w:r>
-        <w:rPr>
-          <w:i/>
-        </w:rPr>
-        <w:t xml:space="preserve"> : </w:t>
-      </w:r>
-      <w:r>
-        <w:rPr>
-          <w:i/>
-        </w:rPr>
-        <w:t>Architecture MVC</w:t>
+        </w:rPr>
+        <w:t> : Architecture MVC</w:t>
       </w:r>
     </w:p>
     <w:p>
@@ -6987,39 +6456,7 @@
         <w:jc w:val="both"/>
       </w:pPr>
       <w:r>
-        <w:t xml:space="preserve">Dans la package </w:t>
-      </w:r>
-      <w:proofErr w:type="spellStart"/>
-      <w:r>
-        <w:t>View</w:t>
-      </w:r>
-      <w:proofErr w:type="spellEnd"/>
-      <w:r>
-        <w:t xml:space="preserve"> se trouve les deux classes comportant l’interface avec laquelle l’utilisateur interagit. La classe </w:t>
-      </w:r>
-      <w:proofErr w:type="spellStart"/>
-      <w:r>
-        <w:t>mainWindow</w:t>
-      </w:r>
-      <w:proofErr w:type="spellEnd"/>
-      <w:r>
-        <w:t xml:space="preserve"> étant la fenêtre principale contenant tous les boutons ainsi que la grille de </w:t>
-      </w:r>
-      <w:proofErr w:type="spellStart"/>
-      <w:r>
-        <w:t>HearSayCombo</w:t>
-      </w:r>
-      <w:proofErr w:type="spellEnd"/>
-      <w:r>
-        <w:t xml:space="preserve">, qui est une classe associant deux </w:t>
-      </w:r>
-      <w:proofErr w:type="spellStart"/>
-      <w:r>
-        <w:t>JButton</w:t>
-      </w:r>
-      <w:proofErr w:type="spellEnd"/>
-      <w:r>
-        <w:t>.</w:t>
+        <w:t>Dans la package View se trouve les deux classes comportant l’interface avec laquelle l’utilisateur interagit. La classe mainWindow étant la fenêtre principale contenant tous les boutons ainsi que la grille de HearSayCombo, qui est une classe associant deux JButton.</w:t>
       </w:r>
     </w:p>
     <w:p>
@@ -7028,15 +6465,7 @@
         <w:jc w:val="both"/>
       </w:pPr>
       <w:r>
-        <w:t xml:space="preserve">Dans le package </w:t>
-      </w:r>
-      <w:proofErr w:type="spellStart"/>
-      <w:r>
-        <w:t>Grid</w:t>
-      </w:r>
-      <w:proofErr w:type="spellEnd"/>
-      <w:r>
-        <w:t xml:space="preserve"> se trouve les méthodes pour mélanger et assembler les chaines de caractères, elles serviront aussi à constituer une seule et même chaine de texte, contenant tous les mots pour sauvegarder dans un fichier.</w:t>
+        <w:t>Dans le package Grid se trouve les méthodes pour mélanger et assembler les chaines de caractères, elles serviront aussi à constituer une seule et même chaine de texte, contenant tous les mots pour sauvegarder dans un fichier.</w:t>
       </w:r>
     </w:p>
     <w:p>
@@ -7045,23 +6474,7 @@
         <w:jc w:val="both"/>
       </w:pPr>
       <w:r>
-        <w:t>Quant au package Model, il contient la classe main, c’est notre classe « </w:t>
-      </w:r>
-      <w:proofErr w:type="spellStart"/>
-      <w:r>
-        <w:t>launcher</w:t>
-      </w:r>
-      <w:proofErr w:type="spellEnd"/>
-      <w:r>
-        <w:t xml:space="preserve"> », ne contient que la méthode </w:t>
-      </w:r>
-      <w:proofErr w:type="gramStart"/>
-      <w:r>
-        <w:t>main(</w:t>
-      </w:r>
-      <w:proofErr w:type="gramEnd"/>
-      <w:r>
-        <w:t>) qui</w:t>
+        <w:t>Quant au package Model, il contient la classe main, c’est notre classe « launcher », ne contient que la méthode main() qui</w:t>
       </w:r>
       <w:r>
         <w:t xml:space="preserve"> </w:t>
@@ -7152,95 +6565,112 @@
           <w:i/>
           <w:u w:val="single"/>
         </w:rPr>
-        <w:t xml:space="preserve">Microsoft Office </w:t>
-      </w:r>
-      <w:proofErr w:type="spellStart"/>
+        <w:t>Microsoft Office Exel</w:t>
+      </w:r>
+      <w:r>
+        <w:t xml:space="preserve">, ou </w:t>
+      </w:r>
       <w:r>
         <w:rPr>
           <w:i/>
           <w:u w:val="single"/>
         </w:rPr>
-        <w:t>Exel</w:t>
-      </w:r>
-      <w:proofErr w:type="spellEnd"/>
-      <w:r>
-        <w:t xml:space="preserve">, ou </w:t>
+        <w:t>Libre Office Calc</w:t>
       </w:r>
       <w:r>
         <w:rPr>
           <w:i/>
           <w:u w:val="single"/>
         </w:rPr>
-        <w:t xml:space="preserve">Libre Office </w:t>
-      </w:r>
-      <w:proofErr w:type="spellStart"/>
+        <w:t>.</w:t>
+      </w:r>
       <w:r>
         <w:rPr>
           <w:i/>
           <w:u w:val="single"/>
         </w:rPr>
-        <w:t>Calc</w:t>
-      </w:r>
-      <w:proofErr w:type="spellEnd"/>
+        <w:t xml:space="preserve"> </w:t>
+      </w:r>
+      <w:r>
+        <w:t>Dans un second temps, la fonctionnalité « </w:t>
+      </w:r>
+      <w:r>
+        <w:t>imprimer</w:t>
+      </w:r>
+      <w:r>
+        <w:t> »</w:t>
+      </w:r>
+      <w:r>
+        <w:t xml:space="preserve"> sera implémentée</w:t>
+      </w:r>
+      <w:r>
+        <w:t>.</w:t>
+      </w:r>
+    </w:p>
+    <w:p>
+      <w:pPr>
+        <w:ind w:firstLine="360"/>
+        <w:jc w:val="both"/>
+      </w:pPr>
+      <w:r>
+        <w:t xml:space="preserve">Pour </w:t>
+      </w:r>
+      <w:r>
+        <w:t xml:space="preserve">réaliser cette application, nous utiliserons l’environnement </w:t>
+      </w:r>
       <w:r>
         <w:rPr>
           <w:i/>
           <w:u w:val="single"/>
         </w:rPr>
-        <w:t>.</w:t>
+        <w:t>Eclipse</w:t>
+      </w:r>
+      <w:r>
+        <w:t xml:space="preserve"> pour son aide très précieuse durant l’écriture du code.</w:t>
+      </w:r>
+      <w:r>
+        <w:t xml:space="preserve"> Aussi, nous utiliserons les librairies « java AWT/Swing» qui </w:t>
+      </w:r>
+      <w:r>
+        <w:t>offrent</w:t>
+      </w:r>
+      <w:r>
+        <w:t xml:space="preserve"> de nombreuses fonctionnalités pour créer une interface.</w:t>
+      </w:r>
+    </w:p>
+    <w:p>
+      <w:pPr>
+        <w:ind w:firstLine="360"/>
+        <w:jc w:val="both"/>
+      </w:pPr>
+      <w:r>
+        <w:t xml:space="preserve">Le partage du travail au sein du groupe se fera grâce à </w:t>
       </w:r>
       <w:r>
         <w:rPr>
           <w:i/>
           <w:u w:val="single"/>
         </w:rPr>
-        <w:t xml:space="preserve"> </w:t>
-      </w:r>
-      <w:r>
-        <w:t>Dans un second temps, la fonctionnalité « </w:t>
-      </w:r>
-      <w:r>
-        <w:t>imprimer</w:t>
-      </w:r>
-      <w:r>
-        <w:t> »</w:t>
-      </w:r>
-      <w:r>
-        <w:t xml:space="preserve"> sera implémentée</w:t>
-      </w:r>
-      <w:r>
-        <w:t>.</w:t>
-      </w:r>
-    </w:p>
-    <w:p>
-      <w:pPr>
-        <w:ind w:firstLine="360"/>
-        <w:jc w:val="both"/>
-      </w:pPr>
-      <w:r>
-        <w:t xml:space="preserve">Pour </w:t>
-      </w:r>
-      <w:r>
-        <w:t xml:space="preserve">réaliser cette application, nous utiliserons l’environnement </w:t>
+        <w:t>GitHub</w:t>
       </w:r>
       <w:r>
         <w:rPr>
           <w:i/>
           <w:u w:val="single"/>
         </w:rPr>
-        <w:t>Eclipse</w:t>
-      </w:r>
-      <w:r>
-        <w:t xml:space="preserve"> pour son aide très précieuse durant l’écriture du code.</w:t>
-      </w:r>
-      <w:r>
-        <w:t xml:space="preserve"> Aussi, nous utiliserons les librairies « java AWT/Swing» qui </w:t>
-      </w:r>
-      <w:r>
-        <w:t>offrent</w:t>
-      </w:r>
-      <w:r>
-        <w:t xml:space="preserve"> de nombreuses fonctionnalités pour créer une interface.</w:t>
+        <w:t xml:space="preserve"> </w:t>
+      </w:r>
+      <w:r>
+        <w:t xml:space="preserve">qui permet une mise en commun des données, notamment du code. L’application offre également d’autres fonctionnalités très appréciables pour le développement, tel que le </w:t>
+      </w:r>
+      <w:r>
+        <w:rPr>
+          <w:i/>
+        </w:rPr>
+        <w:t xml:space="preserve">versionning </w:t>
+      </w:r>
+      <w:r>
+        <w:t>des fichiers, ou encore différentes branches pour ranger les informations que nous partageons.</w:t>
       </w:r>
     </w:p>
     <w:p>
@@ -7249,82 +6679,56 @@
         <w:jc w:val="both"/>
       </w:pPr>
       <w:r>
-        <w:t xml:space="preserve">Le partage du travail au sein du groupe se fera grâce à </w:t>
-      </w:r>
-      <w:proofErr w:type="spellStart"/>
+        <w:t xml:space="preserve">La communication au sein de l’équipe se fera grâce à </w:t>
+      </w:r>
       <w:r>
         <w:rPr>
           <w:i/>
           <w:u w:val="single"/>
         </w:rPr>
-        <w:t>GitHub</w:t>
-      </w:r>
-      <w:proofErr w:type="spellEnd"/>
+        <w:t>Facebook</w:t>
+      </w:r>
+      <w:r>
+        <w:t>/</w:t>
+      </w:r>
       <w:r>
         <w:rPr>
           <w:i/>
           <w:u w:val="single"/>
         </w:rPr>
-        <w:t xml:space="preserve"> </w:t>
-      </w:r>
-      <w:r>
-        <w:t xml:space="preserve">qui permet une mise en commun des données, notamment du code. L’application offre également d’autres fonctionnalités très appréciables pour le développement, tel que le </w:t>
-      </w:r>
-      <w:proofErr w:type="spellStart"/>
-      <w:r>
-        <w:rPr>
-          <w:i/>
-        </w:rPr>
-        <w:t>versionning</w:t>
-      </w:r>
-      <w:proofErr w:type="spellEnd"/>
-      <w:r>
-        <w:rPr>
-          <w:i/>
-        </w:rPr>
-        <w:t xml:space="preserve"> </w:t>
-      </w:r>
-      <w:r>
-        <w:t>des fichiers, ou encore différentes branches pour ranger les informations que nous partageons.</w:t>
-      </w:r>
-    </w:p>
-    <w:p>
-      <w:pPr>
-        <w:ind w:firstLine="360"/>
-        <w:jc w:val="both"/>
-      </w:pPr>
-      <w:r>
-        <w:t xml:space="preserve">La communication au sein de l’équipe se fera grâce à </w:t>
+        <w:t>Messenger</w:t>
+      </w:r>
+      <w:r>
+        <w:t xml:space="preserve">, ainsi que </w:t>
       </w:r>
       <w:r>
         <w:rPr>
           <w:i/>
           <w:u w:val="single"/>
         </w:rPr>
-        <w:t>Facebook</w:t>
-      </w:r>
-      <w:r>
-        <w:t>/</w:t>
+        <w:t>Skype</w:t>
+      </w:r>
+      <w:r>
+        <w:t xml:space="preserve"> qui offre une fonctionnalité de partage d’écran.</w:t>
+      </w:r>
+    </w:p>
+    <w:p>
+      <w:pPr>
+        <w:ind w:firstLine="360"/>
+        <w:jc w:val="both"/>
+      </w:pPr>
+      <w:r>
+        <w:t xml:space="preserve">Enfin la réalisation de la documentation se fera grâce aux différents logiciels du pack </w:t>
       </w:r>
       <w:r>
         <w:rPr>
           <w:i/>
           <w:u w:val="single"/>
         </w:rPr>
-        <w:t>Messenger</w:t>
-      </w:r>
-      <w:r>
-        <w:t xml:space="preserve">, ainsi que </w:t>
-      </w:r>
-      <w:r>
-        <w:rPr>
-          <w:i/>
-          <w:u w:val="single"/>
-        </w:rPr>
-        <w:t>Skype</w:t>
-      </w:r>
-      <w:r>
-        <w:t xml:space="preserve"> qui offre une fonctionnalité de partage d’écran.</w:t>
+        <w:t>Microsoft Office</w:t>
+      </w:r>
+      <w:r>
+        <w:t>.</w:t>
       </w:r>
     </w:p>
     <w:p>
@@ -7333,34 +6737,7 @@
         <w:jc w:val="both"/>
       </w:pPr>
       <w:r>
-        <w:t xml:space="preserve">Enfin la réalisation de la documentation se fera grâce aux différents logiciels du pack </w:t>
-      </w:r>
-      <w:r>
-        <w:rPr>
-          <w:i/>
-          <w:u w:val="single"/>
-        </w:rPr>
-        <w:t>Microsoft Office</w:t>
-      </w:r>
-      <w:r>
-        <w:t>.</w:t>
-      </w:r>
-    </w:p>
-    <w:p>
-      <w:pPr>
-        <w:ind w:firstLine="360"/>
-        <w:jc w:val="both"/>
-      </w:pPr>
-      <w:r>
-        <w:t xml:space="preserve">Nous utilisons </w:t>
-      </w:r>
-      <w:proofErr w:type="spellStart"/>
-      <w:r>
-        <w:t>PlantUML</w:t>
-      </w:r>
-      <w:proofErr w:type="spellEnd"/>
-      <w:r>
-        <w:t xml:space="preserve"> afin de générer nos diagrammes tels que « Diagramme de classe », « diagramme de séquence »…</w:t>
+        <w:t>Nous utilisons PlantUML afin de générer nos diagrammes tels que « Diagramme de classe », « diagramme de séquence »…</w:t>
       </w:r>
     </w:p>
     <w:p>
@@ -7627,23 +7004,7 @@
         <w:jc w:val="both"/>
       </w:pPr>
       <w:r>
-        <w:t xml:space="preserve">Concernant la communication durant l’étape DAC, elle a été réalisée par plusieurs moyens. Tout d’abord au sein de l’équipe, grâce à plusieurs outils à savoir, Messenger, Skype, </w:t>
-      </w:r>
-      <w:proofErr w:type="spellStart"/>
-      <w:r>
-        <w:t>GitHub</w:t>
-      </w:r>
-      <w:proofErr w:type="spellEnd"/>
-      <w:r>
-        <w:t xml:space="preserve">, réunion à l’IUT. Toutes nos données ont été échangés via la plateforme </w:t>
-      </w:r>
-      <w:proofErr w:type="spellStart"/>
-      <w:r>
-        <w:t>GitHub</w:t>
-      </w:r>
-      <w:proofErr w:type="spellEnd"/>
-      <w:r>
-        <w:t xml:space="preserve">, notre projet est en ligne afin qu’on puisse y accéder depuis n’importe quel PC. </w:t>
+        <w:t xml:space="preserve">Concernant la communication durant l’étape DAC, elle a été réalisée par plusieurs moyens. Tout d’abord au sein de l’équipe, grâce à plusieurs outils à savoir, Messenger, Skype, GitHub, réunion à l’IUT. Toutes nos données ont été échangés via la plateforme GitHub, notre projet est en ligne afin qu’on puisse y accéder depuis n’importe quel PC. </w:t>
       </w:r>
     </w:p>
     <w:p>
@@ -7986,26 +7347,13 @@
           <w:i/>
           <w:u w:val="single"/>
         </w:rPr>
-        <w:t xml:space="preserve">Figure </w:t>
+        <w:t>Figure 13</w:t>
       </w:r>
       <w:r>
         <w:rPr>
           <w:i/>
-          <w:u w:val="single"/>
-        </w:rPr>
-        <w:t>13</w:t>
-      </w:r>
-      <w:r>
-        <w:rPr>
-          <w:i/>
-        </w:rPr>
-        <w:t xml:space="preserve"> : </w:t>
-      </w:r>
-      <w:r>
-        <w:rPr>
-          <w:i/>
-        </w:rPr>
-        <w:t>Diagramme de Gantt prévisionnel</w:t>
+        </w:rPr>
+        <w:t> : Diagramme de Gantt prévisionnel</w:t>
       </w:r>
     </w:p>
     <w:p/>
@@ -8153,26 +7501,13 @@
           <w:i/>
           <w:u w:val="single"/>
         </w:rPr>
-        <w:t xml:space="preserve">Figure </w:t>
+        <w:t>Figure 14</w:t>
       </w:r>
       <w:r>
         <w:rPr>
           <w:i/>
-          <w:u w:val="single"/>
-        </w:rPr>
-        <w:t>14</w:t>
-      </w:r>
-      <w:r>
-        <w:rPr>
-          <w:i/>
-        </w:rPr>
-        <w:t xml:space="preserve"> : </w:t>
-      </w:r>
-      <w:r>
-        <w:rPr>
-          <w:i/>
-        </w:rPr>
-        <w:t>Diagramme de Gantt réel</w:t>
+        </w:rPr>
+        <w:t> : Diagramme de Gantt réel</w:t>
       </w:r>
     </w:p>
     <w:p/>
@@ -8194,15 +7529,7 @@
         <w:jc w:val="both"/>
       </w:pPr>
       <w:r>
-        <w:t xml:space="preserve">En effet la phase de conception s’est terminée deux semaines plus tard, car nous avons eu des problèmes à choisir la bonne structure pour nos classes, notamment pour le stockage de données dans la classe </w:t>
-      </w:r>
-      <w:proofErr w:type="spellStart"/>
-      <w:r>
-        <w:t>Grid</w:t>
-      </w:r>
-      <w:proofErr w:type="spellEnd"/>
-      <w:r>
-        <w:t>. Cela nous a augmenté la charge de travail.</w:t>
+        <w:t>En effet la phase de conception s’est terminée deux semaines plus tard, car nous avons eu des problèmes à choisir la bonne structure pour nos classes, notamment pour le stockage de données dans la classe Grid. Cela nous a augmenté la charge de travail.</w:t>
       </w:r>
     </w:p>
     <w:p>
@@ -8275,7 +7602,6 @@
         </w:rPr>
       </w:pPr>
       <w:bookmarkStart w:id="23" w:name="_Toc469609417"/>
-      <w:proofErr w:type="spellStart"/>
       <w:r>
         <w:rPr>
           <w:lang w:val="en-US"/>
@@ -8286,14 +7612,7 @@
         <w:rPr>
           <w:lang w:val="en-US"/>
         </w:rPr>
-        <w:t>rendu</w:t>
-      </w:r>
-      <w:proofErr w:type="spellEnd"/>
-      <w:r>
-        <w:rPr>
-          <w:lang w:val="en-US"/>
-        </w:rPr>
-        <w:t xml:space="preserve"> P-TUT 29/09/16 « I Hear, I Say »</w:t>
+        <w:t>rendu P-TUT 29/09/16 « I Hear, I Say »</w:t>
       </w:r>
       <w:bookmarkEnd w:id="23"/>
     </w:p>
@@ -8364,13 +7683,8 @@
       </w:r>
       <w:r>
         <w:tab/>
-        <w:t xml:space="preserve">- Yoann </w:t>
-      </w:r>
-      <w:proofErr w:type="spellStart"/>
-      <w:r>
-        <w:t>Gathignol</w:t>
-      </w:r>
-      <w:proofErr w:type="spellEnd"/>
+        <w:t>- Yoann Gathignol</w:t>
+      </w:r>
     </w:p>
     <w:p>
       <w:r>
@@ -8381,23 +7695,7 @@
       </w:r>
       <w:r>
         <w:tab/>
-        <w:t xml:space="preserve">- </w:t>
-      </w:r>
-      <w:proofErr w:type="spellStart"/>
-      <w:r>
-        <w:t>Titouan</w:t>
-      </w:r>
-      <w:proofErr w:type="spellEnd"/>
-      <w:r>
-        <w:t xml:space="preserve"> </w:t>
-      </w:r>
-      <w:proofErr w:type="spellStart"/>
-      <w:r>
-        <w:t>Bouëte</w:t>
-      </w:r>
-      <w:proofErr w:type="spellEnd"/>
-      <w:r>
-        <w:t>-Giraud</w:t>
+        <w:t>- Titouan Bouëte-Giraud</w:t>
       </w:r>
     </w:p>
     <w:p>
@@ -8499,19 +7797,11 @@
         </w:rPr>
       </w:pPr>
       <w:bookmarkStart w:id="24" w:name="_Toc469609418"/>
-      <w:proofErr w:type="spellStart"/>
       <w:r>
         <w:rPr>
           <w:lang w:val="en-US"/>
         </w:rPr>
-        <w:t>Compte-rendu</w:t>
-      </w:r>
-      <w:proofErr w:type="spellEnd"/>
-      <w:r>
-        <w:rPr>
-          <w:lang w:val="en-US"/>
-        </w:rPr>
-        <w:t xml:space="preserve"> 07/12/2016 </w:t>
+        <w:t xml:space="preserve">Compte-rendu 07/12/2016 </w:t>
       </w:r>
       <w:r>
         <w:rPr>
@@ -8575,13 +7865,8 @@
       </w:r>
       <w:r>
         <w:tab/>
-        <w:t xml:space="preserve">- Yoann </w:t>
-      </w:r>
-      <w:proofErr w:type="spellStart"/>
-      <w:r>
-        <w:t>Gathignol</w:t>
-      </w:r>
-      <w:proofErr w:type="spellEnd"/>
+        <w:t>- Yoann Gathignol</w:t>
+      </w:r>
     </w:p>
     <w:p>
       <w:r>
@@ -8592,23 +7877,7 @@
       </w:r>
       <w:r>
         <w:tab/>
-        <w:t xml:space="preserve">- </w:t>
-      </w:r>
-      <w:proofErr w:type="spellStart"/>
-      <w:r>
-        <w:t>Titouan</w:t>
-      </w:r>
-      <w:proofErr w:type="spellEnd"/>
-      <w:r>
-        <w:t xml:space="preserve"> </w:t>
-      </w:r>
-      <w:proofErr w:type="spellStart"/>
-      <w:r>
-        <w:t>Bouëte</w:t>
-      </w:r>
-      <w:proofErr w:type="spellEnd"/>
-      <w:r>
-        <w:t>-Giraud</w:t>
+        <w:t>- Titouan Bouëte-Giraud</w:t>
       </w:r>
     </w:p>
     <w:p>
@@ -8816,13 +8085,8 @@
         <w:ind w:left="5664"/>
       </w:pPr>
       <w:r>
-        <w:t xml:space="preserve">Colonne bleu : I </w:t>
-      </w:r>
-      <w:proofErr w:type="spellStart"/>
-      <w:r>
-        <w:t>hear</w:t>
-      </w:r>
-      <w:proofErr w:type="spellEnd"/>
+        <w:t>Colonne bleu : I hear</w:t>
+      </w:r>
     </w:p>
     <w:p>
       <w:pPr>
@@ -8830,13 +8094,8 @@
         <w:ind w:left="5664"/>
       </w:pPr>
       <w:r>
-        <w:t xml:space="preserve">Colonne beige : I </w:t>
-      </w:r>
-      <w:proofErr w:type="spellStart"/>
-      <w:r>
-        <w:t>say</w:t>
-      </w:r>
-      <w:proofErr w:type="spellEnd"/>
+        <w:t>Colonne beige : I say</w:t>
+      </w:r>
     </w:p>
     <w:p>
       <w:pPr>
@@ -9022,7 +8281,7 @@
         <w:noProof/>
         <w:color w:val="5B9BD5" w:themeColor="accent1"/>
       </w:rPr>
-      <w:t>22</w:t>
+      <w:t>2</w:t>
     </w:r>
     <w:r>
       <w:rPr>
@@ -11356,7 +10615,7 @@
 </file>
 
 <file path=customXml/itemProps1.xml><?xml version="1.0" encoding="utf-8"?>
-<ds:datastoreItem xmlns:ds="http://schemas.openxmlformats.org/officeDocument/2006/customXml" ds:itemID="{0E8E2D47-3F45-4F55-BB96-5AF147C61650}">
+<ds:datastoreItem xmlns:ds="http://schemas.openxmlformats.org/officeDocument/2006/customXml" ds:itemID="{DE2A1CD0-3D7D-497B-8D93-A2CCDA55F492}">
   <ds:schemaRefs>
     <ds:schemaRef ds:uri="http://schemas.openxmlformats.org/officeDocument/2006/bibliography"/>
   </ds:schemaRefs>

</xml_diff>